<commit_message>
Adding Evidence for PTH
</commit_message>
<xml_diff>
--- a/PhieuHocTap_CSS/Phiếu học tập CSS - BTTH02 - K66.docx
+++ b/PhieuHocTap_CSS/Phiếu học tập CSS - BTTH02 - K66.docx
@@ -653,8 +653,8 @@
       </w:tblPr>
       <w:tblGrid>
         <w:gridCol w:w="1693"/>
-        <w:gridCol w:w="1995"/>
-        <w:gridCol w:w="2235"/>
+        <w:gridCol w:w="1994"/>
+        <w:gridCol w:w="2236"/>
         <w:gridCol w:w="2417"/>
       </w:tblGrid>
       <w:tr>
@@ -699,7 +699,7 @@
         </w:tc>
         <w:tc>
           <w:tcPr>
-            <w:tcW w:w="1995" w:type="dxa"/>
+            <w:tcW w:w="1994" w:type="dxa"/>
             <w:tcBorders>
               <w:top w:val="single" w:sz="2" w:space="0" w:color="000000"/>
               <w:bottom w:val="single" w:sz="2" w:space="0" w:color="000000"/>
@@ -734,7 +734,7 @@
         </w:tc>
         <w:tc>
           <w:tcPr>
-            <w:tcW w:w="2235" w:type="dxa"/>
+            <w:tcW w:w="2236" w:type="dxa"/>
             <w:tcBorders>
               <w:top w:val="single" w:sz="2" w:space="0" w:color="000000"/>
               <w:bottom w:val="single" w:sz="2" w:space="0" w:color="000000"/>
@@ -845,7 +845,7 @@
         </w:tc>
         <w:tc>
           <w:tcPr>
-            <w:tcW w:w="1995" w:type="dxa"/>
+            <w:tcW w:w="1994" w:type="dxa"/>
             <w:tcBorders>
               <w:top w:val="single" w:sz="2" w:space="0" w:color="000000"/>
               <w:bottom w:val="single" w:sz="2" w:space="0" w:color="000000"/>
@@ -880,7 +880,7 @@
         </w:tc>
         <w:tc>
           <w:tcPr>
-            <w:tcW w:w="2235" w:type="dxa"/>
+            <w:tcW w:w="2236" w:type="dxa"/>
             <w:tcBorders>
               <w:top w:val="single" w:sz="2" w:space="0" w:color="000000"/>
               <w:bottom w:val="single" w:sz="2" w:space="0" w:color="000000"/>
@@ -991,7 +991,7 @@
         </w:tc>
         <w:tc>
           <w:tcPr>
-            <w:tcW w:w="1995" w:type="dxa"/>
+            <w:tcW w:w="1994" w:type="dxa"/>
             <w:tcBorders>
               <w:top w:val="single" w:sz="2" w:space="0" w:color="000000"/>
               <w:bottom w:val="single" w:sz="2" w:space="0" w:color="000000"/>
@@ -1026,7 +1026,7 @@
         </w:tc>
         <w:tc>
           <w:tcPr>
-            <w:tcW w:w="2235" w:type="dxa"/>
+            <w:tcW w:w="2236" w:type="dxa"/>
             <w:tcBorders>
               <w:top w:val="single" w:sz="2" w:space="0" w:color="000000"/>
               <w:bottom w:val="single" w:sz="2" w:space="0" w:color="000000"/>
@@ -1174,7 +1174,7 @@
         </w:tc>
         <w:tc>
           <w:tcPr>
-            <w:tcW w:w="1995" w:type="dxa"/>
+            <w:tcW w:w="1994" w:type="dxa"/>
             <w:tcBorders>
               <w:top w:val="single" w:sz="2" w:space="0" w:color="000000"/>
               <w:bottom w:val="single" w:sz="2" w:space="0" w:color="000000"/>
@@ -1211,7 +1211,7 @@
         </w:tc>
         <w:tc>
           <w:tcPr>
-            <w:tcW w:w="2235" w:type="dxa"/>
+            <w:tcW w:w="2236" w:type="dxa"/>
             <w:tcBorders>
               <w:top w:val="single" w:sz="2" w:space="0" w:color="000000"/>
               <w:bottom w:val="single" w:sz="2" w:space="0" w:color="000000"/>
@@ -1474,8 +1474,8 @@
       <w:tblGrid>
         <w:gridCol w:w="2011"/>
         <w:gridCol w:w="1664"/>
-        <w:gridCol w:w="3118"/>
-        <w:gridCol w:w="2689"/>
+        <w:gridCol w:w="3117"/>
+        <w:gridCol w:w="2690"/>
       </w:tblGrid>
       <w:tr>
         <w:trPr>
@@ -1548,7 +1548,7 @@
         </w:tc>
         <w:tc>
           <w:tcPr>
-            <w:tcW w:w="3118" w:type="dxa"/>
+            <w:tcW w:w="3117" w:type="dxa"/>
             <w:tcBorders>
               <w:top w:val="single" w:sz="2" w:space="0" w:color="000000"/>
               <w:bottom w:val="single" w:sz="2" w:space="0" w:color="000000"/>
@@ -1580,7 +1580,7 @@
         </w:tc>
         <w:tc>
           <w:tcPr>
-            <w:tcW w:w="2689" w:type="dxa"/>
+            <w:tcW w:w="2690" w:type="dxa"/>
             <w:tcBorders>
               <w:top w:val="single" w:sz="2" w:space="0" w:color="000000"/>
               <w:bottom w:val="single" w:sz="2" w:space="0" w:color="000000"/>
@@ -1683,7 +1683,7 @@
         </w:tc>
         <w:tc>
           <w:tcPr>
-            <w:tcW w:w="3118" w:type="dxa"/>
+            <w:tcW w:w="3117" w:type="dxa"/>
             <w:tcBorders>
               <w:top w:val="single" w:sz="2" w:space="0" w:color="000000"/>
               <w:bottom w:val="single" w:sz="2" w:space="0" w:color="000000"/>
@@ -1716,7 +1716,7 @@
         </w:tc>
         <w:tc>
           <w:tcPr>
-            <w:tcW w:w="2689" w:type="dxa"/>
+            <w:tcW w:w="2690" w:type="dxa"/>
             <w:tcBorders>
               <w:top w:val="single" w:sz="2" w:space="0" w:color="000000"/>
               <w:bottom w:val="single" w:sz="2" w:space="0" w:color="000000"/>
@@ -1820,7 +1820,7 @@
         </w:tc>
         <w:tc>
           <w:tcPr>
-            <w:tcW w:w="3118" w:type="dxa"/>
+            <w:tcW w:w="3117" w:type="dxa"/>
             <w:tcBorders>
               <w:top w:val="single" w:sz="2" w:space="0" w:color="000000"/>
               <w:bottom w:val="single" w:sz="2" w:space="0" w:color="000000"/>
@@ -1853,7 +1853,7 @@
         </w:tc>
         <w:tc>
           <w:tcPr>
-            <w:tcW w:w="2689" w:type="dxa"/>
+            <w:tcW w:w="2690" w:type="dxa"/>
             <w:tcBorders>
               <w:top w:val="single" w:sz="2" w:space="0" w:color="000000"/>
               <w:bottom w:val="single" w:sz="2" w:space="0" w:color="000000"/>
@@ -1957,7 +1957,7 @@
         </w:tc>
         <w:tc>
           <w:tcPr>
-            <w:tcW w:w="3118" w:type="dxa"/>
+            <w:tcW w:w="3117" w:type="dxa"/>
             <w:tcBorders>
               <w:top w:val="single" w:sz="2" w:space="0" w:color="000000"/>
               <w:bottom w:val="single" w:sz="2" w:space="0" w:color="000000"/>
@@ -1990,7 +1990,7 @@
         </w:tc>
         <w:tc>
           <w:tcPr>
-            <w:tcW w:w="2689" w:type="dxa"/>
+            <w:tcW w:w="2690" w:type="dxa"/>
             <w:tcBorders>
               <w:top w:val="single" w:sz="2" w:space="0" w:color="000000"/>
               <w:bottom w:val="single" w:sz="2" w:space="0" w:color="000000"/>
@@ -2094,7 +2094,7 @@
         </w:tc>
         <w:tc>
           <w:tcPr>
-            <w:tcW w:w="3118" w:type="dxa"/>
+            <w:tcW w:w="3117" w:type="dxa"/>
             <w:tcBorders>
               <w:top w:val="single" w:sz="2" w:space="0" w:color="000000"/>
               <w:bottom w:val="single" w:sz="2" w:space="0" w:color="000000"/>
@@ -2127,7 +2127,7 @@
         </w:tc>
         <w:tc>
           <w:tcPr>
-            <w:tcW w:w="2689" w:type="dxa"/>
+            <w:tcW w:w="2690" w:type="dxa"/>
             <w:tcBorders>
               <w:top w:val="single" w:sz="2" w:space="0" w:color="000000"/>
               <w:bottom w:val="single" w:sz="2" w:space="0" w:color="000000"/>
@@ -2231,7 +2231,7 @@
         </w:tc>
         <w:tc>
           <w:tcPr>
-            <w:tcW w:w="3118" w:type="dxa"/>
+            <w:tcW w:w="3117" w:type="dxa"/>
             <w:tcBorders>
               <w:top w:val="single" w:sz="2" w:space="0" w:color="000000"/>
               <w:bottom w:val="single" w:sz="2" w:space="0" w:color="000000"/>
@@ -2264,7 +2264,7 @@
         </w:tc>
         <w:tc>
           <w:tcPr>
-            <w:tcW w:w="2689" w:type="dxa"/>
+            <w:tcW w:w="2690" w:type="dxa"/>
             <w:tcBorders>
               <w:top w:val="single" w:sz="2" w:space="0" w:color="000000"/>
               <w:bottom w:val="single" w:sz="2" w:space="0" w:color="000000"/>
@@ -2368,7 +2368,7 @@
         </w:tc>
         <w:tc>
           <w:tcPr>
-            <w:tcW w:w="3118" w:type="dxa"/>
+            <w:tcW w:w="3117" w:type="dxa"/>
             <w:tcBorders>
               <w:top w:val="single" w:sz="2" w:space="0" w:color="000000"/>
               <w:bottom w:val="single" w:sz="2" w:space="0" w:color="000000"/>
@@ -2401,7 +2401,7 @@
         </w:tc>
         <w:tc>
           <w:tcPr>
-            <w:tcW w:w="2689" w:type="dxa"/>
+            <w:tcW w:w="2690" w:type="dxa"/>
             <w:tcBorders>
               <w:top w:val="single" w:sz="2" w:space="0" w:color="000000"/>
               <w:bottom w:val="single" w:sz="2" w:space="0" w:color="000000"/>
@@ -2505,7 +2505,7 @@
         </w:tc>
         <w:tc>
           <w:tcPr>
-            <w:tcW w:w="3118" w:type="dxa"/>
+            <w:tcW w:w="3117" w:type="dxa"/>
             <w:tcBorders>
               <w:top w:val="single" w:sz="2" w:space="0" w:color="000000"/>
               <w:bottom w:val="single" w:sz="2" w:space="0" w:color="000000"/>
@@ -2538,7 +2538,7 @@
         </w:tc>
         <w:tc>
           <w:tcPr>
-            <w:tcW w:w="2689" w:type="dxa"/>
+            <w:tcW w:w="2690" w:type="dxa"/>
             <w:tcBorders>
               <w:top w:val="single" w:sz="2" w:space="0" w:color="000000"/>
               <w:bottom w:val="single" w:sz="2" w:space="0" w:color="000000"/>
@@ -3126,6 +3126,10 @@
         </w:rPr>
       </w:pPr>
       <w:r>
+        <w:rPr>
+          <w:rFonts w:eastAsia="inter" w:cs="inter" w:ascii="inter" w:hAnsi="inter"/>
+          <w:color w:val="000000"/>
+        </w:rPr>
         <w:drawing>
           <wp:anchor behindDoc="0" distT="0" distB="0" distL="0" distR="0" simplePos="0" locked="0" layoutInCell="0" allowOverlap="1" relativeHeight="15">
             <wp:simplePos x="0" y="0"/>
@@ -3547,14 +3551,7 @@
           <w:rFonts w:eastAsia="inter" w:cs="inter" w:ascii="inter" w:hAnsi="inter"/>
           <w:color w:val="000000"/>
         </w:rPr>
-        <w:t xml:space="preserve">: </w:t>
-      </w:r>
-      <w:r>
-        <w:rPr>
-          <w:rFonts w:eastAsia="inter" w:cs="inter" w:ascii="inter" w:hAnsi="inter"/>
-          <w:color w:val="000000"/>
-        </w:rPr>
-        <w:t>Nơi chứa text, ảnh. Kích thước xác định bởi width ( chiều dài ) và height (Chiều rộng)</w:t>
+        <w:t>: Nơi chứa text, ảnh. Kích thước xác định bởi width ( chiều dài ) và height (Chiều rộng)</w:t>
       </w:r>
     </w:p>
     <w:p>
@@ -3703,8 +3700,8 @@
         <w:tblLook w:firstRow="1" w:noVBand="1" w:lastRow="0" w:firstColumn="1" w:lastColumn="0" w:noHBand="0" w:val="04a0"/>
       </w:tblPr>
       <w:tblGrid>
-        <w:gridCol w:w="1575"/>
-        <w:gridCol w:w="4200"/>
+        <w:gridCol w:w="1574"/>
+        <w:gridCol w:w="4201"/>
         <w:gridCol w:w="3240"/>
       </w:tblGrid>
       <w:tr>
@@ -3713,7 +3710,7 @@
         </w:trPr>
         <w:tc>
           <w:tcPr>
-            <w:tcW w:w="1575" w:type="dxa"/>
+            <w:tcW w:w="1574" w:type="dxa"/>
             <w:tcBorders>
               <w:top w:val="single" w:sz="2" w:space="0" w:color="000000"/>
               <w:start w:val="single" w:sz="2" w:space="0" w:color="000000"/>
@@ -3752,7 +3749,7 @@
         </w:tc>
         <w:tc>
           <w:tcPr>
-            <w:tcW w:w="4200" w:type="dxa"/>
+            <w:tcW w:w="4201" w:type="dxa"/>
             <w:tcBorders>
               <w:top w:val="single" w:sz="2" w:space="0" w:color="000000"/>
               <w:bottom w:val="single" w:sz="2" w:space="0" w:color="000000"/>
@@ -3833,7 +3830,7 @@
         </w:trPr>
         <w:tc>
           <w:tcPr>
-            <w:tcW w:w="1575" w:type="dxa"/>
+            <w:tcW w:w="1574" w:type="dxa"/>
             <w:tcBorders>
               <w:top w:val="single" w:sz="2" w:space="0" w:color="000000"/>
               <w:start w:val="single" w:sz="2" w:space="0" w:color="000000"/>
@@ -3873,7 +3870,7 @@
         </w:tc>
         <w:tc>
           <w:tcPr>
-            <w:tcW w:w="4200" w:type="dxa"/>
+            <w:tcW w:w="4201" w:type="dxa"/>
             <w:tcBorders>
               <w:top w:val="single" w:sz="2" w:space="0" w:color="000000"/>
               <w:bottom w:val="single" w:sz="2" w:space="0" w:color="000000"/>
@@ -3907,35 +3904,7 @@
                 <w:shd w:fill="F8F8FA" w:val="clear"/>
                 <w:lang w:val="en-US" w:eastAsia="en-US" w:bidi="ar-SA"/>
               </w:rPr>
-              <w:t xml:space="preserve">Chiều </w:t>
-            </w:r>
-            <w:r>
-              <w:rPr>
-                <w:rStyle w:val="VerbatimChar"/>
-                <w:rFonts w:eastAsia="IBM Plex Mono" w:cs="IBM Plex Mono" w:ascii="IBM Plex Mono" w:hAnsi="IBM Plex Mono"/>
-                <w:i/>
-                <w:color w:val="000000"/>
-                <w:kern w:val="0"/>
-                <w:sz w:val="18"/>
-                <w:szCs w:val="22"/>
-                <w:shd w:fill="F8F8FA" w:val="clear"/>
-                <w:lang w:val="en-US" w:eastAsia="en-US" w:bidi="ar-SA"/>
-              </w:rPr>
-              <w:t xml:space="preserve">rộng thực tế = </w:t>
-            </w:r>
-            <w:r>
-              <w:rPr>
-                <w:rStyle w:val="VerbatimChar"/>
-                <w:rFonts w:eastAsia="IBM Plex Mono" w:cs="IBM Plex Mono" w:ascii="IBM Plex Mono" w:hAnsi="IBM Plex Mono"/>
-                <w:i/>
-                <w:color w:val="000000"/>
-                <w:kern w:val="0"/>
-                <w:sz w:val="18"/>
-                <w:szCs w:val="22"/>
-                <w:shd w:fill="F8F8FA" w:val="clear"/>
-                <w:lang w:val="en-US" w:eastAsia="en-US" w:bidi="ar-SA"/>
-              </w:rPr>
-              <w:t xml:space="preserve"> Width + padding-left + padding-right + border-left + border-right</w:t>
+              <w:t>Chiều rộng thực tế =  Width + padding-left + padding-right + border-left + border-right</w:t>
             </w:r>
           </w:p>
         </w:tc>
@@ -4046,7 +4015,7 @@
         </w:trPr>
         <w:tc>
           <w:tcPr>
-            <w:tcW w:w="1575" w:type="dxa"/>
+            <w:tcW w:w="1574" w:type="dxa"/>
             <w:tcBorders>
               <w:top w:val="single" w:sz="2" w:space="0" w:color="000000"/>
               <w:start w:val="single" w:sz="2" w:space="0" w:color="000000"/>
@@ -4086,7 +4055,7 @@
         </w:tc>
         <w:tc>
           <w:tcPr>
-            <w:tcW w:w="4200" w:type="dxa"/>
+            <w:tcW w:w="4201" w:type="dxa"/>
             <w:tcBorders>
               <w:top w:val="single" w:sz="2" w:space="0" w:color="000000"/>
               <w:bottom w:val="single" w:sz="2" w:space="0" w:color="000000"/>
@@ -4637,8 +4606,41 @@
           <w:color w:val="000000"/>
           <w:sz w:val="18"/>
         </w:rPr>
-        <w:t>marg</w:t>
-      </w:r>
+        <w:t>margin : 40px auto;</w:t>
+        <w:br/>
+        <w:t>}</w:t>
+        <w:br/>
+        <w:br/>
+        <w:t>/* Bước 3: Style cho .card */</w:t>
+        <w:br/>
+        <w:t>.card {</w:t>
+        <w:br/>
+        <w:t xml:space="preserve"> /* TODO: </w:t>
+        <w:br/>
+        <w:t xml:space="preserve"> - width: 30% (hoặc calc(33.33% - 20px))</w:t>
+        <w:br/>
+        <w:t xml:space="preserve"> - display: inline-block</w:t>
+        <w:br/>
+        <w:t xml:space="preserve"> - border: 1px solid #ddd</w:t>
+        <w:br/>
+        <w:t xml:space="preserve"> - padding: 20px</w:t>
+        <w:br/>
+        <w:t xml:space="preserve"> - margin: 10px</w:t>
+        <w:br/>
+        <w:t xml:space="preserve"> - background: white</w:t>
+        <w:br/>
+        <w:t xml:space="preserve"> - border-radius: 8px</w:t>
+        <w:br/>
+        <w:t xml:space="preserve"> */</w:t>
+      </w:r>
+    </w:p>
+    <w:p>
+      <w:pPr>
+        <w:pStyle w:val="Normal"/>
+        <w:shd w:val="clear" w:color="auto" w:fill="F8F8FA"/>
+        <w:spacing w:lineRule="auto" w:line="336"/>
+        <w:rPr/>
+      </w:pPr>
       <w:r>
         <w:rPr>
           <w:rStyle w:val="VerbatimChar"/>
@@ -4646,8 +4648,51 @@
           <w:color w:val="000000"/>
           <w:sz w:val="18"/>
         </w:rPr>
-        <w:t xml:space="preserve">in : </w:t>
-      </w:r>
+        <w:t>width : 30% ;</w:t>
+        <w:br/>
+        <w:t>display : inline-block;</w:t>
+        <w:br/>
+        <w:t>border : 1px solid #ddd;</w:t>
+        <w:br/>
+        <w:t>padding : 20px;</w:t>
+        <w:br/>
+        <w:t>margin : 10px;</w:t>
+        <w:br/>
+        <w:t>background : white;</w:t>
+        <w:br/>
+        <w:t>border-radius : 8px;</w:t>
+        <w:br/>
+        <w:t>}</w:t>
+        <w:br/>
+        <w:br/>
+        <w:t>/* Bước 4: Style cho .btn */</w:t>
+        <w:br/>
+        <w:t>.btn {</w:t>
+        <w:br/>
+        <w:t xml:space="preserve">    /* TODO: </w:t>
+        <w:br/>
+        <w:t xml:space="preserve">       - display: inline-block</w:t>
+        <w:br/>
+        <w:t xml:space="preserve">       - padding: 8px 16px</w:t>
+        <w:br/>
+        <w:t xml:space="preserve">       - background: #007bff</w:t>
+        <w:br/>
+        <w:t xml:space="preserve">       - color: white</w:t>
+        <w:br/>
+        <w:t xml:space="preserve">       - text-decoration: none</w:t>
+        <w:br/>
+        <w:t xml:space="preserve">       - border-radius: 4px</w:t>
+        <w:br/>
+        <w:t xml:space="preserve">    */</w:t>
+      </w:r>
+    </w:p>
+    <w:p>
+      <w:pPr>
+        <w:pStyle w:val="Normal"/>
+        <w:shd w:val="clear" w:color="auto" w:fill="F8F8FA"/>
+        <w:spacing w:lineRule="auto" w:line="336"/>
+        <w:rPr/>
+      </w:pPr>
       <w:r>
         <w:rPr>
           <w:rStyle w:val="VerbatimChar"/>
@@ -4655,8 +4700,33 @@
           <w:color w:val="000000"/>
           <w:sz w:val="18"/>
         </w:rPr>
-        <w:t>40px aut</w:t>
-      </w:r>
+        <w:t>display : inline-block;</w:t>
+        <w:br/>
+        <w:t>padding : 8px 16px;</w:t>
+        <w:br/>
+        <w:t>background : #007bff;</w:t>
+        <w:br/>
+        <w:t>color: white;</w:t>
+        <w:br/>
+        <w:t>text-decoration:none;</w:t>
+        <w:br/>
+        <w:t>border-radius:4px;</w:t>
+        <w:br/>
+        <w:t>}</w:t>
+        <w:br/>
+        <w:br/>
+        <w:t>.btn:hover {</w:t>
+        <w:br/>
+        <w:t xml:space="preserve"> /* TODO: background: #0056b3 */</w:t>
+      </w:r>
+    </w:p>
+    <w:p>
+      <w:pPr>
+        <w:pStyle w:val="Normal"/>
+        <w:shd w:val="clear" w:color="auto" w:fill="F8F8FA"/>
+        <w:spacing w:lineRule="auto" w:line="336"/>
+        <w:rPr/>
+      </w:pPr>
       <w:r>
         <w:rPr>
           <w:rStyle w:val="VerbatimChar"/>
@@ -4664,175 +4734,7 @@
           <w:color w:val="000000"/>
           <w:sz w:val="18"/>
         </w:rPr>
-        <w:t>o;</w:t>
-      </w:r>
-      <w:r>
-        <w:rPr>
-          <w:rStyle w:val="VerbatimChar"/>
-          <w:rFonts w:eastAsia="IBM Plex Mono" w:cs="IBM Plex Mono" w:ascii="IBM Plex Mono" w:hAnsi="IBM Plex Mono"/>
-          <w:color w:val="000000"/>
-          <w:sz w:val="18"/>
-        </w:rPr>
-        <w:br/>
-        <w:t>}</w:t>
-        <w:br/>
-        <w:br/>
-        <w:t>/* Bước 3: Style cho .card */</w:t>
-        <w:br/>
-        <w:t>.card {</w:t>
-        <w:br/>
-        <w:t xml:space="preserve"> /* TODO: </w:t>
-        <w:br/>
-        <w:t xml:space="preserve"> - width: 30% (hoặc calc(33.33% - 20px))</w:t>
-        <w:br/>
-        <w:t xml:space="preserve"> - display: inline-block</w:t>
-        <w:br/>
-        <w:t xml:space="preserve"> - border: 1px solid #ddd</w:t>
-        <w:br/>
-        <w:t xml:space="preserve"> - padding: 20px</w:t>
-        <w:br/>
-        <w:t xml:space="preserve"> - margin: 10px</w:t>
-        <w:br/>
-        <w:t xml:space="preserve"> - background: white</w:t>
-        <w:br/>
-        <w:t xml:space="preserve"> - border-radius: 8px</w:t>
-        <w:br/>
-        <w:t xml:space="preserve"> */</w:t>
-      </w:r>
-    </w:p>
-    <w:p>
-      <w:pPr>
-        <w:pStyle w:val="Normal"/>
-        <w:shd w:val="clear" w:color="auto" w:fill="F8F8FA"/>
-        <w:spacing w:lineRule="auto" w:line="336"/>
-        <w:rPr/>
-      </w:pPr>
-      <w:r>
-        <w:rPr>
-          <w:rStyle w:val="VerbatimChar"/>
-          <w:rFonts w:eastAsia="IBM Plex Mono" w:cs="IBM Plex Mono" w:ascii="IBM Plex Mono" w:hAnsi="IBM Plex Mono"/>
-          <w:color w:val="000000"/>
-          <w:sz w:val="18"/>
-        </w:rPr>
-        <w:t>width : 30% ;</w:t>
-        <w:br/>
-        <w:t>display : inline-block;</w:t>
-      </w:r>
-      <w:r>
-        <w:rPr>
-          <w:rStyle w:val="VerbatimChar"/>
-          <w:rFonts w:eastAsia="IBM Plex Mono" w:cs="IBM Plex Mono" w:ascii="IBM Plex Mono" w:hAnsi="IBM Plex Mono"/>
-          <w:color w:val="000000"/>
-          <w:sz w:val="18"/>
-        </w:rPr>
-        <w:br/>
-        <w:t>border : 1px solid #ddd;</w:t>
-        <w:br/>
-        <w:t>padding : 20px;</w:t>
-        <w:br/>
-        <w:t>margin : 10px;</w:t>
-        <w:br/>
-        <w:t>background : white;</w:t>
-        <w:br/>
-        <w:t>border-radius : 8px;</w:t>
-      </w:r>
-      <w:r>
-        <w:rPr>
-          <w:rStyle w:val="VerbatimChar"/>
-          <w:rFonts w:eastAsia="IBM Plex Mono" w:cs="IBM Plex Mono" w:ascii="IBM Plex Mono" w:hAnsi="IBM Plex Mono"/>
-          <w:color w:val="000000"/>
-          <w:sz w:val="18"/>
-        </w:rPr>
-        <w:br/>
-        <w:t>}</w:t>
-        <w:br/>
-        <w:br/>
-        <w:t>/* Bước 4: Style cho .btn */</w:t>
-        <w:br/>
-        <w:t>.btn {</w:t>
-        <w:br/>
-        <w:t xml:space="preserve">    /* TODO: </w:t>
-        <w:br/>
-        <w:t xml:space="preserve">       - display: inline-block</w:t>
-        <w:br/>
-        <w:t xml:space="preserve">       - padding: 8px 16px</w:t>
-        <w:br/>
-        <w:t xml:space="preserve">       - background: #007bff</w:t>
-        <w:br/>
-        <w:t xml:space="preserve">       - color: white</w:t>
-        <w:br/>
-        <w:t xml:space="preserve">       - text-decoration: none</w:t>
-        <w:br/>
-        <w:t xml:space="preserve">       - border-radius: 4px</w:t>
-        <w:br/>
-        <w:t xml:space="preserve">    */</w:t>
-      </w:r>
-    </w:p>
-    <w:p>
-      <w:pPr>
-        <w:pStyle w:val="Normal"/>
-        <w:shd w:val="clear" w:color="auto" w:fill="F8F8FA"/>
-        <w:spacing w:lineRule="auto" w:line="336"/>
-        <w:rPr/>
-      </w:pPr>
-      <w:r>
-        <w:rPr>
-          <w:rStyle w:val="VerbatimChar"/>
-          <w:rFonts w:eastAsia="IBM Plex Mono" w:cs="IBM Plex Mono" w:ascii="IBM Plex Mono" w:hAnsi="IBM Plex Mono"/>
-          <w:color w:val="000000"/>
-          <w:sz w:val="18"/>
-        </w:rPr>
-        <w:t>display : inline-block;</w:t>
-        <w:br/>
-        <w:t>padding : 8px 16px;</w:t>
-        <w:br/>
-        <w:t>background : #007bff;</w:t>
-        <w:br/>
-        <w:t>color: white;</w:t>
-        <w:br/>
-        <w:t>text-decoration:none;</w:t>
-        <w:br/>
-        <w:t>border-radius:4px;</w:t>
-      </w:r>
-      <w:r>
-        <w:rPr>
-          <w:rStyle w:val="VerbatimChar"/>
-          <w:rFonts w:eastAsia="IBM Plex Mono" w:cs="IBM Plex Mono" w:ascii="IBM Plex Mono" w:hAnsi="IBM Plex Mono"/>
-          <w:color w:val="000000"/>
-          <w:sz w:val="18"/>
-        </w:rPr>
-        <w:br/>
-        <w:t>}</w:t>
-        <w:br/>
-        <w:br/>
-        <w:t>.btn:hover {</w:t>
-        <w:br/>
-        <w:t xml:space="preserve"> /* TODO: background: #0056b3 */</w:t>
-      </w:r>
-    </w:p>
-    <w:p>
-      <w:pPr>
-        <w:pStyle w:val="Normal"/>
-        <w:shd w:val="clear" w:color="auto" w:fill="F8F8FA"/>
-        <w:spacing w:lineRule="auto" w:line="336"/>
-        <w:rPr/>
-      </w:pPr>
-      <w:r>
-        <w:rPr>
-          <w:rStyle w:val="VerbatimChar"/>
-          <w:rFonts w:eastAsia="IBM Plex Mono" w:cs="IBM Plex Mono" w:ascii="IBM Plex Mono" w:hAnsi="IBM Plex Mono"/>
-          <w:color w:val="000000"/>
-          <w:sz w:val="18"/>
-        </w:rPr>
         <w:t>background: #0056b3;</w:t>
-      </w:r>
-      <w:r>
-        <w:rPr>
-          <w:rStyle w:val="VerbatimChar"/>
-          <w:rFonts w:eastAsia="IBM Plex Mono" w:cs="IBM Plex Mono" w:ascii="IBM Plex Mono" w:hAnsi="IBM Plex Mono"/>
-          <w:color w:val="000000"/>
-          <w:sz w:val="18"/>
-        </w:rPr>
         <w:br/>
         <w:t>}</w:t>
         <w:br/>
@@ -4935,6 +4837,19 @@
           <w:i/>
           <w:color w:val="000000"/>
         </w:rPr>
+      </w:pPr>
+      <w:r>
+        <w:rPr>
+          <w:rFonts w:eastAsia="inter" w:cs="inter" w:ascii="inter" w:hAnsi="inter"/>
+          <w:i/>
+          <w:color w:val="000000"/>
+        </w:rPr>
+      </w:r>
+    </w:p>
+    <w:p>
+      <w:pPr>
+        <w:pStyle w:val="Normal"/>
+        <w:rPr/>
       </w:pPr>
       <w:r>
         <w:rPr/>
@@ -4984,15 +4899,6 @@
             </a:graphic>
           </wp:anchor>
         </w:drawing>
-      </w:r>
-    </w:p>
-    <w:p>
-      <w:pPr>
-        <w:pStyle w:val="Normal"/>
-        <w:rPr/>
-      </w:pPr>
-      <w:r>
-        <w:rPr/>
       </w:r>
       <w:r>
         <w:br w:type="page"/>

</xml_diff>

<commit_message>
Finish PhieuHocTap Flexbox & Grid
</commit_message>
<xml_diff>
--- a/PhieuHocTap_CSS/Phiếu học tập CSS - BTTH02 - K66.docx
+++ b/PhieuHocTap_CSS/Phiếu học tập CSS - BTTH02 - K66.docx
@@ -4933,15 +4933,38 @@
       <w:pPr>
         <w:pStyle w:val="Normal"/>
         <w:spacing w:lineRule="auto" w:line="360" w:before="0" w:after="210"/>
-        <w:rPr/>
-      </w:pPr>
-      <w:r>
-        <w:rPr>
-          <w:rFonts w:eastAsia="inter" w:cs="inter" w:ascii="inter" w:hAnsi="inter"/>
+        <w:rPr>
+          <w:rFonts w:ascii="inter" w:hAnsi="inter" w:eastAsia="inter" w:cs="inter"/>
           <w:b/>
           <w:color w:val="000000"/>
         </w:rPr>
+      </w:pPr>
+      <w:r>
+        <w:rPr>
+          <w:rFonts w:eastAsia="inter" w:cs="inter" w:ascii="inter" w:hAnsi="inter"/>
+          <w:b/>
+          <w:color w:val="000000"/>
+        </w:rPr>
         <w:t>Tài liệu đã xem (Link):</w:t>
+      </w:r>
+    </w:p>
+    <w:p>
+      <w:pPr>
+        <w:pStyle w:val="Normal"/>
+        <w:spacing w:lineRule="auto" w:line="360" w:before="0" w:after="210"/>
+        <w:rPr>
+          <w:rFonts w:ascii="inter" w:hAnsi="inter" w:eastAsia="inter" w:cs="inter"/>
+          <w:b/>
+          <w:color w:val="000000"/>
+        </w:rPr>
+      </w:pPr>
+      <w:r>
+        <w:rPr>
+          <w:rFonts w:eastAsia="inter" w:cs="inter" w:ascii="inter" w:hAnsi="inter"/>
+          <w:b/>
+          <w:color w:val="000000"/>
+        </w:rPr>
+        <w:t>- https://viblo.asia/p/cach-su-dung-grid-va-flexbox-trong-css-E375z6Eq5GW</w:t>
       </w:r>
     </w:p>
     <w:p>
@@ -5194,7 +5217,7 @@
                 <w:szCs w:val="22"/>
                 <w:lang w:val="en-US" w:eastAsia="en-US" w:bidi="ar-SA"/>
               </w:rPr>
-              <w:t>(Tự điền: 1 chiều hay 2 chiều?)</w:t>
+              <w:t>1 chiều</w:t>
             </w:r>
           </w:p>
         </w:tc>
@@ -5232,7 +5255,7 @@
                 <w:szCs w:val="22"/>
                 <w:lang w:val="en-US" w:eastAsia="en-US" w:bidi="ar-SA"/>
               </w:rPr>
-              <w:t>(Tự điền: 1 chiều hay 2 chiều?)</w:t>
+              <w:t>2 chiều</w:t>
             </w:r>
           </w:p>
         </w:tc>
@@ -5314,7 +5337,7 @@
                 <w:szCs w:val="22"/>
                 <w:lang w:val="en-US" w:eastAsia="en-US" w:bidi="ar-SA"/>
               </w:rPr>
-              <w:t>(Tự điền)</w:t>
+              <w:t>Trong hầu hết trường hợp và khi 1 phần tử có các phần tử con cùng hiển thị trên cùng 1 dòng thì flexbox là phù hợp nhất</w:t>
             </w:r>
           </w:p>
         </w:tc>
@@ -5352,7 +5375,7 @@
                 <w:szCs w:val="22"/>
                 <w:lang w:val="en-US" w:eastAsia="en-US" w:bidi="ar-SA"/>
               </w:rPr>
-              <w:t>(Tự điền)</w:t>
+              <w:t>Khi làm việc với phần tử có cả cột và hàng thì Grid là lựa chọn tốt hơn</w:t>
             </w:r>
           </w:p>
         </w:tc>
@@ -5672,7 +5695,37 @@
                 <w:szCs w:val="22"/>
                 <w:lang w:val="en-US" w:eastAsia="en-US" w:bidi="ar-SA"/>
               </w:rPr>
-              <w:t>(Tự điền)</w:t>
+              <w:t>Code Thanh điều hướng (NavBar)</w:t>
+              <w:br/>
+              <w:t>Cần căn giữa 1 phần tử nào đó</w:t>
+            </w:r>
+          </w:p>
+          <w:p>
+            <w:pPr>
+              <w:pStyle w:val="Normal"/>
+              <w:widowControl/>
+              <w:suppressAutoHyphens w:val="true"/>
+              <w:spacing w:lineRule="auto" w:line="360" w:before="0" w:after="0"/>
+              <w:jc w:val="start"/>
+              <w:rPr>
+                <w:rFonts w:ascii="Georgia" w:hAnsi="Georgia" w:eastAsia="Aptos" w:cs=""/>
+                <w:kern w:val="0"/>
+                <w:sz w:val="21"/>
+                <w:szCs w:val="22"/>
+                <w:lang w:val="en-US" w:eastAsia="en-US" w:bidi="ar-SA"/>
+              </w:rPr>
+            </w:pPr>
+            <w:r>
+              <w:rPr>
+                <w:rFonts w:eastAsia="inter" w:cs="inter" w:ascii="inter" w:hAnsi="inter"/>
+                <w:i/>
+                <w:color w:val="000000"/>
+                <w:kern w:val="0"/>
+                <w:sz w:val="17"/>
+                <w:szCs w:val="22"/>
+                <w:lang w:val="en-US" w:eastAsia="en-US" w:bidi="ar-SA"/>
+              </w:rPr>
+              <w:t>Code các danh sách – card linh hoạt</w:t>
             </w:r>
           </w:p>
         </w:tc>
@@ -5710,7 +5763,11 @@
                 <w:szCs w:val="22"/>
                 <w:lang w:val="en-US" w:eastAsia="en-US" w:bidi="ar-SA"/>
               </w:rPr>
-              <w:t>(Tự điền)</w:t>
+              <w:t>Code Layout Tổng thể của 1 trang web</w:t>
+              <w:br/>
+              <w:t>Code các Cards ( Các thẻ bài hiển thị ra – giống các video youtube )</w:t>
+              <w:br/>
+              <w:t>Code các Form phức tạp gồm nhiều hàng và cột</w:t>
             </w:r>
           </w:p>
         </w:tc>
@@ -6059,21 +6116,56 @@
         <w:br/>
         <w:t>nav {</w:t>
         <w:br/>
-        <w:t xml:space="preserve">    /* TODO:</w:t>
-        <w:br/>
-        <w:t xml:space="preserve">       - display: flex</w:t>
-        <w:br/>
-        <w:t xml:space="preserve">       - justify-content: center</w:t>
-        <w:br/>
-        <w:t xml:space="preserve">       - align-items: center</w:t>
-        <w:br/>
-        <w:t xml:space="preserve">       - gap: 20px</w:t>
+        <w:t xml:space="preserve"> /* TODO:</w:t>
+        <w:br/>
+        <w:t xml:space="preserve"> - display: flex</w:t>
+        <w:br/>
+        <w:t xml:space="preserve"> - justify-content: center</w:t>
+        <w:br/>
+        <w:t xml:space="preserve"> - align-items: center</w:t>
+        <w:br/>
+        <w:t xml:space="preserve"> - gap: 20px</w:t>
         <w:br/>
         <w:t xml:space="preserve">       - background: #f8f9fa</w:t>
         <w:br/>
         <w:t xml:space="preserve">       - padding: 15px</w:t>
         <w:br/>
         <w:t xml:space="preserve">    */</w:t>
+      </w:r>
+    </w:p>
+    <w:p>
+      <w:pPr>
+        <w:pStyle w:val="Normal"/>
+        <w:shd w:val="clear" w:color="auto" w:fill="F8F8FA"/>
+        <w:spacing w:lineRule="auto" w:line="336"/>
+        <w:rPr/>
+      </w:pPr>
+      <w:r>
+        <w:rPr>
+          <w:rStyle w:val="VerbatimChar"/>
+          <w:rFonts w:eastAsia="IBM Plex Mono" w:cs="IBM Plex Mono" w:ascii="IBM Plex Mono" w:hAnsi="IBM Plex Mono"/>
+          <w:color w:val="000000"/>
+          <w:sz w:val="18"/>
+        </w:rPr>
+        <w:t>display: flex;</w:t>
+        <w:br/>
+        <w:t xml:space="preserve">justify-content: center; </w:t>
+        <w:br/>
+        <w:t xml:space="preserve">align-items: center; </w:t>
+        <w:br/>
+        <w:t xml:space="preserve">gap: 20px; </w:t>
+        <w:br/>
+        <w:t xml:space="preserve">background: #f8f9fa; </w:t>
+        <w:br/>
+        <w:t>padding: 15px;</w:t>
+      </w:r>
+      <w:r>
+        <w:rPr>
+          <w:rStyle w:val="VerbatimChar"/>
+          <w:rFonts w:eastAsia="IBM Plex Mono" w:cs="IBM Plex Mono" w:ascii="IBM Plex Mono" w:hAnsi="IBM Plex Mono"/>
+          <w:color w:val="000000"/>
+          <w:sz w:val="18"/>
+        </w:rPr>
         <w:br/>
         <w:t>}</w:t>
         <w:br/>
@@ -6082,34 +6174,78 @@
         <w:br/>
         <w:t>.posts {</w:t>
         <w:br/>
-        <w:t xml:space="preserve">    /* TODO:</w:t>
-        <w:br/>
-        <w:t xml:space="preserve">       - display: flex</w:t>
-        <w:br/>
-        <w:t xml:space="preserve">       - flex-wrap: wrap</w:t>
-        <w:br/>
-        <w:t xml:space="preserve">       - gap: 20px</w:t>
-        <w:br/>
-        <w:t xml:space="preserve">       - justify-content: center (hoặc space-between)</w:t>
-        <w:br/>
-        <w:t xml:space="preserve">       - max-width: 1200px</w:t>
-        <w:br/>
-        <w:t xml:space="preserve">       - margin: 40px auto</w:t>
-        <w:br/>
-        <w:t xml:space="preserve">    */</w:t>
+        <w:t xml:space="preserve"> /* TODO:</w:t>
+        <w:br/>
+        <w:t xml:space="preserve"> - display: flex</w:t>
+        <w:br/>
+        <w:t xml:space="preserve"> - flex-wrap: wrap</w:t>
+        <w:br/>
+        <w:t xml:space="preserve"> - gap: 20px</w:t>
+        <w:br/>
+        <w:t xml:space="preserve"> - justify-content: center (hoặc space-between)</w:t>
+        <w:br/>
+        <w:t xml:space="preserve"> - max-width: 1200px</w:t>
+        <w:br/>
+        <w:t xml:space="preserve"> - margin: 40px auto</w:t>
+        <w:br/>
+        <w:t xml:space="preserve"> */</w:t>
+      </w:r>
+    </w:p>
+    <w:p>
+      <w:pPr>
+        <w:pStyle w:val="Normal"/>
+        <w:shd w:val="clear" w:color="auto" w:fill="F8F8FA"/>
+        <w:spacing w:lineRule="auto" w:line="336"/>
+        <w:rPr/>
+      </w:pPr>
+      <w:r>
+        <w:rPr>
+          <w:rStyle w:val="VerbatimChar"/>
+          <w:rFonts w:eastAsia="IBM Plex Mono" w:cs="IBM Plex Mono" w:ascii="IBM Plex Mono" w:hAnsi="IBM Plex Mono"/>
+          <w:color w:val="000000"/>
+          <w:sz w:val="18"/>
+        </w:rPr>
+        <w:t xml:space="preserve">display: flex; </w:t>
+        <w:br/>
+        <w:t xml:space="preserve">flex-wrap: wrap; </w:t>
+        <w:br/>
+        <w:t xml:space="preserve">gap: 20px; </w:t>
+        <w:br/>
+        <w:t xml:space="preserve">justify-content: space-between; </w:t>
+        <w:br/>
+        <w:t xml:space="preserve">max-width: 1200px; </w:t>
+        <w:br/>
+        <w:t>margin: 40px auto;</w:t>
         <w:br/>
         <w:t>}</w:t>
         <w:br/>
         <w:br/>
         <w:t>.card {</w:t>
         <w:br/>
-        <w:t xml:space="preserve">    /* TODO:</w:t>
-        <w:br/>
-        <w:t xml:space="preserve">       - flex: 0 0 calc(33.33% - 20px)</w:t>
-        <w:br/>
-        <w:t xml:space="preserve">       - (hoặc flex: 1 1 300px cho responsive tự động)</w:t>
-        <w:br/>
-        <w:t xml:space="preserve">    */</w:t>
+        <w:t xml:space="preserve"> /* TODO:</w:t>
+        <w:br/>
+        <w:t xml:space="preserve"> - flex: 0 0 calc(33.33% - 20px)</w:t>
+        <w:br/>
+        <w:t xml:space="preserve"> - (hoặc flex: 1 1 300px cho responsive tự động)</w:t>
+        <w:br/>
+        <w:t xml:space="preserve"> */</w:t>
+      </w:r>
+    </w:p>
+    <w:p>
+      <w:pPr>
+        <w:pStyle w:val="Normal"/>
+        <w:shd w:val="clear" w:color="auto" w:fill="F8F8FA"/>
+        <w:spacing w:lineRule="auto" w:line="336"/>
+        <w:rPr/>
+      </w:pPr>
+      <w:r>
+        <w:rPr>
+          <w:rStyle w:val="VerbatimChar"/>
+          <w:rFonts w:eastAsia="IBM Plex Mono" w:cs="IBM Plex Mono" w:ascii="IBM Plex Mono" w:hAnsi="IBM Plex Mono"/>
+          <w:color w:val="000000"/>
+          <w:sz w:val="18"/>
+        </w:rPr>
+        <w:t>flex: 1 1 300px;</w:t>
         <w:br/>
         <w:t>}</w:t>
         <w:br/>
@@ -6118,17 +6254,52 @@
         <w:br/>
         <w:t>@media (max-width: 768px) {</w:t>
         <w:br/>
-        <w:t xml:space="preserve">    .posts {</w:t>
-        <w:br/>
-        <w:t xml:space="preserve">        /* TODO: flex-direction: column */</w:t>
-        <w:br/>
-        <w:t xml:space="preserve">    }</w:t>
+        <w:t xml:space="preserve"> .posts {</w:t>
+        <w:br/>
+        <w:t xml:space="preserve"> /* TODO: flex-direction: column */</w:t>
+      </w:r>
+    </w:p>
+    <w:p>
+      <w:pPr>
+        <w:pStyle w:val="Normal"/>
+        <w:shd w:val="clear" w:color="auto" w:fill="F8F8FA"/>
+        <w:spacing w:lineRule="auto" w:line="336"/>
+        <w:rPr/>
+      </w:pPr>
+      <w:r>
+        <w:rPr>
+          <w:rStyle w:val="VerbatimChar"/>
+          <w:rFonts w:eastAsia="IBM Plex Mono" w:cs="IBM Plex Mono" w:ascii="IBM Plex Mono" w:hAnsi="IBM Plex Mono"/>
+          <w:color w:val="000000"/>
+          <w:sz w:val="18"/>
+        </w:rPr>
+        <w:t>flex-direction: column;</w:t>
+        <w:br/>
+        <w:t xml:space="preserve"> }</w:t>
         <w:br/>
         <w:t xml:space="preserve">    </w:t>
         <w:br/>
         <w:t xml:space="preserve">    .card {</w:t>
         <w:br/>
         <w:t xml:space="preserve">        /* TODO: flex: 1 1 100% */</w:t>
+      </w:r>
+    </w:p>
+    <w:p>
+      <w:pPr>
+        <w:pStyle w:val="Normal"/>
+        <w:shd w:val="clear" w:color="auto" w:fill="F8F8FA"/>
+        <w:spacing w:lineRule="auto" w:line="336"/>
+        <w:rPr/>
+      </w:pPr>
+      <w:r>
+        <w:rPr>
+          <w:rStyle w:val="VerbatimChar"/>
+          <w:rFonts w:eastAsia="IBM Plex Mono" w:cs="IBM Plex Mono" w:ascii="IBM Plex Mono" w:hAnsi="IBM Plex Mono"/>
+          <w:color w:val="000000"/>
+          <w:sz w:val="18"/>
+        </w:rPr>
+        <w:tab/>
+        <w:t>flex: 1 1 100%;</w:t>
         <w:br/>
         <w:t xml:space="preserve">    }</w:t>
         <w:br/>
@@ -6228,30 +6399,126 @@
       <w:pPr>
         <w:pStyle w:val="Normal"/>
         <w:spacing w:lineRule="auto" w:line="360" w:before="0" w:after="210"/>
-        <w:rPr/>
-      </w:pPr>
-      <w:r>
-        <w:rPr>
-          <w:rFonts w:eastAsia="inter" w:cs="inter" w:ascii="inter" w:hAnsi="inter"/>
+        <w:rPr>
+          <w:rFonts w:ascii="inter" w:hAnsi="inter" w:eastAsia="inter" w:cs="inter"/>
+          <w:color w:val="000000"/>
+        </w:rPr>
+      </w:pPr>
+      <w:r>
+        <w:rPr>
+          <w:rFonts w:eastAsia="inter" w:cs="inter" w:ascii="inter" w:hAnsi="inter"/>
+          <w:color w:val="000000"/>
+        </w:rPr>
+        <w:drawing>
+          <wp:anchor behindDoc="0" distT="0" distB="0" distL="0" distR="0" simplePos="0" locked="0" layoutInCell="0" allowOverlap="1" relativeHeight="18">
+            <wp:simplePos x="0" y="0"/>
+            <wp:positionH relativeFrom="column">
+              <wp:align>center</wp:align>
+            </wp:positionH>
+            <wp:positionV relativeFrom="paragraph">
+              <wp:posOffset>635</wp:posOffset>
+            </wp:positionV>
+            <wp:extent cx="6038850" cy="3396615"/>
+            <wp:effectExtent l="0" t="0" r="0" b="0"/>
+            <wp:wrapSquare wrapText="largest"/>
+            <wp:docPr id="10" name="Image4"/>
+            <wp:cNvGraphicFramePr>
+              <a:graphicFrameLocks xmlns:a="http://schemas.openxmlformats.org/drawingml/2006/main" noChangeAspect="1"/>
+            </wp:cNvGraphicFramePr>
+            <a:graphic xmlns:a="http://schemas.openxmlformats.org/drawingml/2006/main">
+              <a:graphicData uri="http://schemas.openxmlformats.org/drawingml/2006/picture">
+                <pic:pic xmlns:pic="http://schemas.openxmlformats.org/drawingml/2006/picture">
+                  <pic:nvPicPr>
+                    <pic:cNvPr id="10" name="Image4"/>
+                    <pic:cNvPicPr>
+                      <a:picLocks noChangeAspect="1" noChangeArrowheads="1"/>
+                    </pic:cNvPicPr>
+                  </pic:nvPicPr>
+                  <pic:blipFill>
+                    <a:blip r:embed="rId9"/>
+                    <a:stretch>
+                      <a:fillRect/>
+                    </a:stretch>
+                  </pic:blipFill>
+                  <pic:spPr bwMode="auto">
+                    <a:xfrm>
+                      <a:off x="0" y="0"/>
+                      <a:ext cx="6038850" cy="3396615"/>
+                    </a:xfrm>
+                    <a:prstGeom prst="rect">
+                      <a:avLst/>
+                    </a:prstGeom>
+                    <a:noFill/>
+                  </pic:spPr>
+                </pic:pic>
+              </a:graphicData>
+            </a:graphic>
+          </wp:anchor>
+        </w:drawing>
+      </w:r>
+    </w:p>
+    <w:p>
+      <w:pPr>
+        <w:pStyle w:val="Normal"/>
+        <w:spacing w:lineRule="auto" w:line="360" w:before="0" w:after="210"/>
+        <w:rPr>
+          <w:rFonts w:ascii="inter" w:hAnsi="inter" w:eastAsia="inter" w:cs="inter"/>
           <w:i/>
           <w:color w:val="000000"/>
         </w:rPr>
-        <w:t>(Dán ảnh 1: Desktop view - 3 card ngang)</w:t>
-      </w:r>
-      <w:r>
-        <w:rPr>
-          <w:rFonts w:eastAsia="inter" w:cs="inter" w:ascii="inter" w:hAnsi="inter"/>
-          <w:color w:val="000000"/>
-        </w:rPr>
-        <w:br/>
-      </w:r>
+      </w:pPr>
       <w:r>
         <w:rPr>
           <w:rFonts w:eastAsia="inter" w:cs="inter" w:ascii="inter" w:hAnsi="inter"/>
           <w:i/>
           <w:color w:val="000000"/>
         </w:rPr>
-        <w:t>(Dán ảnh 2: Mobile view - card xếp dọc)</w:t>
+        <w:drawing>
+          <wp:anchor behindDoc="0" distT="0" distB="0" distL="0" distR="0" simplePos="0" locked="0" layoutInCell="0" allowOverlap="1" relativeHeight="19">
+            <wp:simplePos x="0" y="0"/>
+            <wp:positionH relativeFrom="column">
+              <wp:align>center</wp:align>
+            </wp:positionH>
+            <wp:positionV relativeFrom="paragraph">
+              <wp:posOffset>635</wp:posOffset>
+            </wp:positionV>
+            <wp:extent cx="6038850" cy="3396615"/>
+            <wp:effectExtent l="0" t="0" r="0" b="0"/>
+            <wp:wrapSquare wrapText="largest"/>
+            <wp:docPr id="11" name="Image5"/>
+            <wp:cNvGraphicFramePr>
+              <a:graphicFrameLocks xmlns:a="http://schemas.openxmlformats.org/drawingml/2006/main" noChangeAspect="1"/>
+            </wp:cNvGraphicFramePr>
+            <a:graphic xmlns:a="http://schemas.openxmlformats.org/drawingml/2006/main">
+              <a:graphicData uri="http://schemas.openxmlformats.org/drawingml/2006/picture">
+                <pic:pic xmlns:pic="http://schemas.openxmlformats.org/drawingml/2006/picture">
+                  <pic:nvPicPr>
+                    <pic:cNvPr id="11" name="Image5"/>
+                    <pic:cNvPicPr>
+                      <a:picLocks noChangeAspect="1" noChangeArrowheads="1"/>
+                    </pic:cNvPicPr>
+                  </pic:nvPicPr>
+                  <pic:blipFill>
+                    <a:blip r:embed="rId10"/>
+                    <a:stretch>
+                      <a:fillRect/>
+                    </a:stretch>
+                  </pic:blipFill>
+                  <pic:spPr bwMode="auto">
+                    <a:xfrm>
+                      <a:off x="0" y="0"/>
+                      <a:ext cx="6038850" cy="3396615"/>
+                    </a:xfrm>
+                    <a:prstGeom prst="rect">
+                      <a:avLst/>
+                    </a:prstGeom>
+                    <a:noFill/>
+                  </pic:spPr>
+                </pic:pic>
+              </a:graphicData>
+            </a:graphic>
+          </wp:anchor>
+        </w:drawing>
       </w:r>
     </w:p>
     <w:p>
@@ -6268,7 +6535,7 @@
               <wp:inline distT="0" distB="0" distL="0" distR="0">
                 <wp:extent cx="6038850" cy="635"/>
                 <wp:effectExtent l="114300" t="0" r="114300" b="0"/>
-                <wp:docPr id="10" name="Shape7"/>
+                <wp:docPr id="12" name="Shape7"/>
                 <a:graphic xmlns:a="http://schemas.openxmlformats.org/drawingml/2006/main">
                   <a:graphicData uri="http://schemas.microsoft.com/office/word/2010/wordprocessingShape">
                     <wps:wsp>
@@ -6765,27 +7032,117 @@
         <w:rPr/>
       </w:pPr>
       <w:r>
-        <w:rPr>
-          <w:rFonts w:eastAsia="inter" w:cs="inter" w:ascii="inter" w:hAnsi="inter"/>
+        <w:rPr/>
+        <w:drawing>
+          <wp:anchor behindDoc="0" distT="0" distB="0" distL="0" distR="0" simplePos="0" locked="0" layoutInCell="0" allowOverlap="1" relativeHeight="20">
+            <wp:simplePos x="0" y="0"/>
+            <wp:positionH relativeFrom="column">
+              <wp:align>center</wp:align>
+            </wp:positionH>
+            <wp:positionV relativeFrom="paragraph">
+              <wp:posOffset>635</wp:posOffset>
+            </wp:positionV>
+            <wp:extent cx="6038850" cy="3403600"/>
+            <wp:effectExtent l="0" t="0" r="0" b="0"/>
+            <wp:wrapSquare wrapText="largest"/>
+            <wp:docPr id="13" name="Image6"/>
+            <wp:cNvGraphicFramePr>
+              <a:graphicFrameLocks xmlns:a="http://schemas.openxmlformats.org/drawingml/2006/main" noChangeAspect="1"/>
+            </wp:cNvGraphicFramePr>
+            <a:graphic xmlns:a="http://schemas.openxmlformats.org/drawingml/2006/main">
+              <a:graphicData uri="http://schemas.openxmlformats.org/drawingml/2006/picture">
+                <pic:pic xmlns:pic="http://schemas.openxmlformats.org/drawingml/2006/picture">
+                  <pic:nvPicPr>
+                    <pic:cNvPr id="13" name="Image6"/>
+                    <pic:cNvPicPr>
+                      <a:picLocks noChangeAspect="1" noChangeArrowheads="1"/>
+                    </pic:cNvPicPr>
+                  </pic:nvPicPr>
+                  <pic:blipFill>
+                    <a:blip r:embed="rId11"/>
+                    <a:stretch>
+                      <a:fillRect/>
+                    </a:stretch>
+                  </pic:blipFill>
+                  <pic:spPr bwMode="auto">
+                    <a:xfrm>
+                      <a:off x="0" y="0"/>
+                      <a:ext cx="6038850" cy="3403600"/>
+                    </a:xfrm>
+                    <a:prstGeom prst="rect">
+                      <a:avLst/>
+                    </a:prstGeom>
+                    <a:noFill/>
+                  </pic:spPr>
+                </pic:pic>
+              </a:graphicData>
+            </a:graphic>
+          </wp:anchor>
+        </w:drawing>
+      </w:r>
+    </w:p>
+    <w:p>
+      <w:pPr>
+        <w:pStyle w:val="Normal"/>
+        <w:spacing w:lineRule="auto" w:line="360" w:before="0" w:after="210"/>
+        <w:rPr>
+          <w:rFonts w:ascii="inter" w:hAnsi="inter" w:eastAsia="inter" w:cs="inter"/>
           <w:i/>
           <w:color w:val="000000"/>
         </w:rPr>
-        <w:t>(Dán ảnh 1: Desktop - 3 cột)</w:t>
-      </w:r>
-      <w:r>
-        <w:rPr>
-          <w:rFonts w:eastAsia="inter" w:cs="inter" w:ascii="inter" w:hAnsi="inter"/>
-          <w:color w:val="000000"/>
-        </w:rPr>
-        <w:br/>
-      </w:r>
+      </w:pPr>
       <w:r>
         <w:rPr>
           <w:rFonts w:eastAsia="inter" w:cs="inter" w:ascii="inter" w:hAnsi="inter"/>
           <w:i/>
           <w:color w:val="000000"/>
         </w:rPr>
-        <w:t>(Dán ảnh 2: Mobile - 1 cột)</w:t>
+        <w:drawing>
+          <wp:anchor behindDoc="0" distT="0" distB="0" distL="0" distR="0" simplePos="0" locked="0" layoutInCell="0" allowOverlap="1" relativeHeight="21">
+            <wp:simplePos x="0" y="0"/>
+            <wp:positionH relativeFrom="column">
+              <wp:align>center</wp:align>
+            </wp:positionH>
+            <wp:positionV relativeFrom="paragraph">
+              <wp:posOffset>635</wp:posOffset>
+            </wp:positionV>
+            <wp:extent cx="6038850" cy="3396615"/>
+            <wp:effectExtent l="0" t="0" r="0" b="0"/>
+            <wp:wrapSquare wrapText="largest"/>
+            <wp:docPr id="14" name="Image7"/>
+            <wp:cNvGraphicFramePr>
+              <a:graphicFrameLocks xmlns:a="http://schemas.openxmlformats.org/drawingml/2006/main" noChangeAspect="1"/>
+            </wp:cNvGraphicFramePr>
+            <a:graphic xmlns:a="http://schemas.openxmlformats.org/drawingml/2006/main">
+              <a:graphicData uri="http://schemas.openxmlformats.org/drawingml/2006/picture">
+                <pic:pic xmlns:pic="http://schemas.openxmlformats.org/drawingml/2006/picture">
+                  <pic:nvPicPr>
+                    <pic:cNvPr id="14" name="Image7"/>
+                    <pic:cNvPicPr>
+                      <a:picLocks noChangeAspect="1" noChangeArrowheads="1"/>
+                    </pic:cNvPicPr>
+                  </pic:nvPicPr>
+                  <pic:blipFill>
+                    <a:blip r:embed="rId12"/>
+                    <a:stretch>
+                      <a:fillRect/>
+                    </a:stretch>
+                  </pic:blipFill>
+                  <pic:spPr bwMode="auto">
+                    <a:xfrm>
+                      <a:off x="0" y="0"/>
+                      <a:ext cx="6038850" cy="3396615"/>
+                    </a:xfrm>
+                    <a:prstGeom prst="rect">
+                      <a:avLst/>
+                    </a:prstGeom>
+                    <a:noFill/>
+                  </pic:spPr>
+                </pic:pic>
+              </a:graphicData>
+            </a:graphic>
+          </wp:anchor>
+        </w:drawing>
       </w:r>
     </w:p>
     <w:p>
@@ -6802,7 +7159,7 @@
               <wp:inline distT="0" distB="0" distL="0" distR="0">
                 <wp:extent cx="6038850" cy="635"/>
                 <wp:effectExtent l="114300" t="0" r="114300" b="0"/>
-                <wp:docPr id="11" name="Shape8"/>
+                <wp:docPr id="15" name="Shape8"/>
                 <a:graphic xmlns:a="http://schemas.openxmlformats.org/drawingml/2006/main">
                   <a:graphicData uri="http://schemas.microsoft.com/office/word/2010/wordprocessingShape">
                     <wps:wsp>
@@ -7895,7 +8252,7 @@
               <wp:inline distT="0" distB="0" distL="0" distR="0">
                 <wp:extent cx="6038850" cy="635"/>
                 <wp:effectExtent l="114300" t="0" r="114300" b="0"/>
-                <wp:docPr id="12" name="Shape9"/>
+                <wp:docPr id="16" name="Shape9"/>
                 <a:graphic xmlns:a="http://schemas.openxmlformats.org/drawingml/2006/main">
                   <a:graphicData uri="http://schemas.microsoft.com/office/word/2010/wordprocessingShape">
                     <wps:wsp>
@@ -9118,7 +9475,7 @@
               <wp:inline distT="0" distB="0" distL="0" distR="0">
                 <wp:extent cx="6038850" cy="635"/>
                 <wp:effectExtent l="114300" t="0" r="114300" b="0"/>
-                <wp:docPr id="13" name="Shape10"/>
+                <wp:docPr id="17" name="Shape10"/>
                 <a:graphic xmlns:a="http://schemas.openxmlformats.org/drawingml/2006/main">
                   <a:graphicData uri="http://schemas.microsoft.com/office/word/2010/wordprocessingShape">
                     <wps:wsp>
@@ -9495,7 +9852,7 @@
               <wp:inline distT="0" distB="0" distL="0" distR="0">
                 <wp:extent cx="6038850" cy="635"/>
                 <wp:effectExtent l="114300" t="0" r="114300" b="0"/>
-                <wp:docPr id="14" name="Shape11"/>
+                <wp:docPr id="18" name="Shape11"/>
                 <a:graphic xmlns:a="http://schemas.openxmlformats.org/drawingml/2006/main">
                   <a:graphicData uri="http://schemas.microsoft.com/office/word/2010/wordprocessingShape">
                     <wps:wsp>
@@ -9748,7 +10105,7 @@
               <wp:inline distT="0" distB="0" distL="0" distR="0">
                 <wp:extent cx="6038850" cy="635"/>
                 <wp:effectExtent l="114300" t="0" r="114300" b="0"/>
-                <wp:docPr id="15" name="Shape12"/>
+                <wp:docPr id="19" name="Shape12"/>
                 <a:graphic xmlns:a="http://schemas.openxmlformats.org/drawingml/2006/main">
                   <a:graphicData uri="http://schemas.microsoft.com/office/word/2010/wordprocessingShape">
                     <wps:wsp>
@@ -9871,7 +10228,7 @@
               <wp:inline distT="0" distB="0" distL="0" distR="0">
                 <wp:extent cx="6038850" cy="635"/>
                 <wp:effectExtent l="114300" t="0" r="114300" b="0"/>
-                <wp:docPr id="16" name="Shape13"/>
+                <wp:docPr id="20" name="Shape13"/>
                 <a:graphic xmlns:a="http://schemas.openxmlformats.org/drawingml/2006/main">
                   <a:graphicData uri="http://schemas.microsoft.com/office/word/2010/wordprocessingShape">
                     <wps:wsp>

</xml_diff>